<commit_message>
Added some reports from knvsh/kmu and updated reports
</commit_message>
<xml_diff>
--- a/reports/knvsh/ОрловскийМЮ_НаучныйПроект.docx
+++ b/reports/knvsh/ОрловскийМЮ_НаучныйПроект.docx
@@ -248,11 +248,27 @@
         <w:t>.</w:t>
       </w:r>
       <w:r>
+        <w:t xml:space="preserve"> </w:t>
+      </w:r>
+      <w:r>
+        <w:rPr>
+          <w:szCs w:val="24"/>
+        </w:rPr>
+        <w:t>На данный момент рассматриваются варианты интеграции метода в инструментальные средства, в первую очередь в среды разработки.</w:t>
+      </w:r>
+      <w:r>
         <w:br w:type="page"/>
       </w:r>
     </w:p>
     <w:sdt>
       <w:sdtPr>
+        <w:rPr>
+          <w:rFonts w:ascii="Times New Roman" w:eastAsia="Times New Roman" w:hAnsi="Times New Roman" w:cs="Times New Roman"/>
+          <w:color w:val="auto"/>
+          <w:sz w:val="28"/>
+          <w:szCs w:val="24"/>
+          <w:lang w:val="ru-RU" w:eastAsia="ru-RU"/>
+        </w:rPr>
         <w:id w:val="-1001576783"/>
         <w:docPartObj>
           <w:docPartGallery w:val="Table of Contents"/>
@@ -261,14 +277,9 @@
       </w:sdtPr>
       <w:sdtEndPr>
         <w:rPr>
-          <w:rFonts w:ascii="Times New Roman" w:eastAsia="Times New Roman" w:hAnsi="Times New Roman" w:cs="Times New Roman"/>
           <w:b/>
           <w:bCs/>
           <w:noProof/>
-          <w:color w:val="auto"/>
-          <w:sz w:val="28"/>
-          <w:szCs w:val="24"/>
-          <w:lang w:val="ru-RU" w:eastAsia="ru-RU"/>
         </w:rPr>
       </w:sdtEndPr>
       <w:sdtContent>
@@ -319,7 +330,7 @@
             </w:rPr>
             <w:fldChar w:fldCharType="separate"/>
           </w:r>
-          <w:hyperlink w:anchor="_Toc132452235" w:history="1">
+          <w:hyperlink w:anchor="_Toc132532776" w:history="1">
             <w:r>
               <w:rPr>
                 <w:rStyle w:val="Hyperlink"/>
@@ -363,7 +374,7 @@
                 <w:noProof/>
                 <w:webHidden/>
               </w:rPr>
-              <w:instrText xml:space="preserve"> PAGEREF _Toc132452235 \h </w:instrText>
+              <w:instrText xml:space="preserve"> PAGEREF _Toc132532776 \h </w:instrText>
             </w:r>
             <w:r>
               <w:rPr>
@@ -409,7 +420,7 @@
               <w:lang w:val="en-US" w:eastAsia="en-US"/>
             </w:rPr>
           </w:pPr>
-          <w:hyperlink w:anchor="_Toc132452236" w:history="1">
+          <w:hyperlink w:anchor="_Toc132532777" w:history="1">
             <w:r>
               <w:rPr>
                 <w:rStyle w:val="Hyperlink"/>
@@ -453,7 +464,7 @@
                 <w:noProof/>
                 <w:webHidden/>
               </w:rPr>
-              <w:instrText xml:space="preserve"> PAGEREF _Toc132452236 \h </w:instrText>
+              <w:instrText xml:space="preserve"> PAGEREF _Toc132532777 \h </w:instrText>
             </w:r>
             <w:r>
               <w:rPr>
@@ -499,7 +510,7 @@
               <w:lang w:val="en-US" w:eastAsia="en-US"/>
             </w:rPr>
           </w:pPr>
-          <w:hyperlink w:anchor="_Toc132452237" w:history="1">
+          <w:hyperlink w:anchor="_Toc132532778" w:history="1">
             <w:r>
               <w:rPr>
                 <w:rStyle w:val="Hyperlink"/>
@@ -543,7 +554,7 @@
                 <w:noProof/>
                 <w:webHidden/>
               </w:rPr>
-              <w:instrText xml:space="preserve"> PAGEREF _Toc132452237 \h </w:instrText>
+              <w:instrText xml:space="preserve"> PAGEREF _Toc132532778 \h </w:instrText>
             </w:r>
             <w:r>
               <w:rPr>
@@ -578,9 +589,10 @@
           <w:pPr>
             <w:pStyle w:val="TOC2"/>
             <w:tabs>
-              <w:tab w:val="left" w:pos="1320"/>
+              <w:tab w:val="left" w:pos="1418"/>
             </w:tabs>
             <w:spacing w:line="360" w:lineRule="auto"/>
+            <w:ind w:left="709"/>
             <w:rPr>
               <w:rFonts w:asciiTheme="minorHAnsi" w:eastAsiaTheme="minorEastAsia" w:hAnsiTheme="minorHAnsi" w:cstheme="minorBidi"/>
               <w:noProof/>
@@ -589,7 +601,7 @@
               <w:lang w:val="en-US" w:eastAsia="en-US"/>
             </w:rPr>
           </w:pPr>
-          <w:hyperlink w:anchor="_Toc132452238" w:history="1">
+          <w:hyperlink w:anchor="_Toc132532779" w:history="1">
             <w:r>
               <w:rPr>
                 <w:rStyle w:val="Hyperlink"/>
@@ -612,21 +624,7 @@
                 <w:rStyle w:val="Hyperlink"/>
                 <w:noProof/>
               </w:rPr>
-              <w:t>Возможности существующих средств в части мультиязыкового</w:t>
-            </w:r>
-            <w:r>
-              <w:rPr>
-                <w:rStyle w:val="Hyperlink"/>
-                <w:noProof/>
-              </w:rPr>
-              <w:t xml:space="preserve">  </w:t>
-            </w:r>
-            <w:r>
-              <w:rPr>
-                <w:rStyle w:val="Hyperlink"/>
-                <w:noProof/>
-              </w:rPr>
-              <w:t xml:space="preserve"> анализа</w:t>
+              <w:t>Возможности существующих средств в части мультиязыкового анализа</w:t>
             </w:r>
             <w:r>
               <w:rPr>
@@ -647,7 +645,7 @@
                 <w:noProof/>
                 <w:webHidden/>
               </w:rPr>
-              <w:instrText xml:space="preserve"> PAGEREF _Toc132452238 \h </w:instrText>
+              <w:instrText xml:space="preserve"> PAGEREF _Toc132532779 \h </w:instrText>
             </w:r>
             <w:r>
               <w:rPr>
@@ -693,7 +691,7 @@
               <w:lang w:val="en-US" w:eastAsia="en-US"/>
             </w:rPr>
           </w:pPr>
-          <w:hyperlink w:anchor="_Toc132452239" w:history="1">
+          <w:hyperlink w:anchor="_Toc132532780" w:history="1">
             <w:r>
               <w:rPr>
                 <w:rStyle w:val="Hyperlink"/>
@@ -716,7 +714,7 @@
                 <w:rStyle w:val="Hyperlink"/>
                 <w:noProof/>
               </w:rPr>
-              <w:t>Показатели  эффективности  существующих  средств  мультиязыкового анализа</w:t>
+              <w:t>Показатели эффективности существующих  средств  мультиязыкового анализа</w:t>
             </w:r>
             <w:r>
               <w:rPr>
@@ -737,7 +735,7 @@
                 <w:noProof/>
                 <w:webHidden/>
               </w:rPr>
-              <w:instrText xml:space="preserve"> PAGEREF _Toc132452239 \h </w:instrText>
+              <w:instrText xml:space="preserve"> PAGEREF _Toc132532780 \h </w:instrText>
             </w:r>
             <w:r>
               <w:rPr>
@@ -779,7 +777,7 @@
               <w:lang w:val="en-US" w:eastAsia="en-US"/>
             </w:rPr>
           </w:pPr>
-          <w:hyperlink w:anchor="_Toc132452240" w:history="1">
+          <w:hyperlink w:anchor="_Toc132532781" w:history="1">
             <w:r>
               <w:rPr>
                 <w:rStyle w:val="Hyperlink"/>
@@ -823,7 +821,7 @@
                 <w:noProof/>
                 <w:webHidden/>
               </w:rPr>
-              <w:instrText xml:space="preserve"> PAGEREF _Toc132452240 \h </w:instrText>
+              <w:instrText xml:space="preserve"> PAGEREF _Toc132532781 \h </w:instrText>
             </w:r>
             <w:r>
               <w:rPr>
@@ -869,7 +867,7 @@
               <w:lang w:val="en-US" w:eastAsia="en-US"/>
             </w:rPr>
           </w:pPr>
-          <w:hyperlink w:anchor="_Toc132452241" w:history="1">
+          <w:hyperlink w:anchor="_Toc132532782" w:history="1">
             <w:r>
               <w:rPr>
                 <w:rStyle w:val="Hyperlink"/>
@@ -913,7 +911,7 @@
                 <w:noProof/>
                 <w:webHidden/>
               </w:rPr>
-              <w:instrText xml:space="preserve"> PAGEREF _Toc132452241 \h </w:instrText>
+              <w:instrText xml:space="preserve"> PAGEREF _Toc132532782 \h </w:instrText>
             </w:r>
             <w:r>
               <w:rPr>
@@ -959,7 +957,7 @@
               <w:lang w:val="en-US" w:eastAsia="en-US"/>
             </w:rPr>
           </w:pPr>
-          <w:hyperlink w:anchor="_Toc132452242" w:history="1">
+          <w:hyperlink w:anchor="_Toc132532783" w:history="1">
             <w:r>
               <w:rPr>
                 <w:rStyle w:val="Hyperlink"/>
@@ -1003,7 +1001,7 @@
                 <w:noProof/>
                 <w:webHidden/>
               </w:rPr>
-              <w:instrText xml:space="preserve"> PAGEREF _Toc132452242 \h </w:instrText>
+              <w:instrText xml:space="preserve"> PAGEREF _Toc132532783 \h </w:instrText>
             </w:r>
             <w:r>
               <w:rPr>
@@ -1049,7 +1047,7 @@
               <w:lang w:val="en-US" w:eastAsia="en-US"/>
             </w:rPr>
           </w:pPr>
-          <w:hyperlink w:anchor="_Toc132452243" w:history="1">
+          <w:hyperlink w:anchor="_Toc132532784" w:history="1">
             <w:r>
               <w:rPr>
                 <w:rStyle w:val="Hyperlink"/>
@@ -1093,7 +1091,7 @@
                 <w:noProof/>
                 <w:webHidden/>
               </w:rPr>
-              <w:instrText xml:space="preserve"> PAGEREF _Toc132452243 \h </w:instrText>
+              <w:instrText xml:space="preserve"> PAGEREF _Toc132532784 \h </w:instrText>
             </w:r>
             <w:r>
               <w:rPr>
@@ -1139,7 +1137,7 @@
               <w:lang w:val="en-US" w:eastAsia="en-US"/>
             </w:rPr>
           </w:pPr>
-          <w:hyperlink w:anchor="_Toc132452244" w:history="1">
+          <w:hyperlink w:anchor="_Toc132532785" w:history="1">
             <w:r>
               <w:rPr>
                 <w:rStyle w:val="Hyperlink"/>
@@ -1162,7 +1160,7 @@
                 <w:rStyle w:val="Hyperlink"/>
                 <w:noProof/>
               </w:rPr>
-              <w:t>Тестирование прототипа и анализ результатов</w:t>
+              <w:t>Тестирование прототипа</w:t>
             </w:r>
             <w:r>
               <w:rPr>
@@ -1183,7 +1181,7 @@
                 <w:noProof/>
                 <w:webHidden/>
               </w:rPr>
-              <w:instrText xml:space="preserve"> PAGEREF _Toc132452244 \h </w:instrText>
+              <w:instrText xml:space="preserve"> PAGEREF _Toc132532785 \h </w:instrText>
             </w:r>
             <w:r>
               <w:rPr>
@@ -1216,6 +1214,96 @@
         </w:p>
         <w:p>
           <w:pPr>
+            <w:pStyle w:val="TOC2"/>
+            <w:tabs>
+              <w:tab w:val="left" w:pos="1320"/>
+            </w:tabs>
+            <w:spacing w:line="360" w:lineRule="auto"/>
+            <w:rPr>
+              <w:rFonts w:asciiTheme="minorHAnsi" w:eastAsiaTheme="minorEastAsia" w:hAnsiTheme="minorHAnsi" w:cstheme="minorBidi"/>
+              <w:noProof/>
+              <w:sz w:val="22"/>
+              <w:szCs w:val="22"/>
+              <w:lang w:val="en-US" w:eastAsia="en-US"/>
+            </w:rPr>
+          </w:pPr>
+          <w:hyperlink w:anchor="_Toc132532786" w:history="1">
+            <w:r>
+              <w:rPr>
+                <w:rStyle w:val="Hyperlink"/>
+                <w:noProof/>
+              </w:rPr>
+              <w:t>2.5</w:t>
+            </w:r>
+            <w:r>
+              <w:rPr>
+                <w:rFonts w:asciiTheme="minorHAnsi" w:eastAsiaTheme="minorEastAsia" w:hAnsiTheme="minorHAnsi" w:cstheme="minorBidi"/>
+                <w:noProof/>
+                <w:sz w:val="22"/>
+                <w:szCs w:val="22"/>
+                <w:lang w:val="en-US" w:eastAsia="en-US"/>
+              </w:rPr>
+              <w:tab/>
+            </w:r>
+            <w:r>
+              <w:rPr>
+                <w:rStyle w:val="Hyperlink"/>
+                <w:noProof/>
+              </w:rPr>
+              <w:t>Анализ результатов</w:t>
+            </w:r>
+            <w:r>
+              <w:rPr>
+                <w:noProof/>
+                <w:webHidden/>
+              </w:rPr>
+              <w:tab/>
+            </w:r>
+            <w:r>
+              <w:rPr>
+                <w:noProof/>
+                <w:webHidden/>
+              </w:rPr>
+              <w:fldChar w:fldCharType="begin"/>
+            </w:r>
+            <w:r>
+              <w:rPr>
+                <w:noProof/>
+                <w:webHidden/>
+              </w:rPr>
+              <w:instrText xml:space="preserve"> PAGEREF _Toc132532786 \h </w:instrText>
+            </w:r>
+            <w:r>
+              <w:rPr>
+                <w:noProof/>
+                <w:webHidden/>
+              </w:rPr>
+            </w:r>
+            <w:r>
+              <w:rPr>
+                <w:noProof/>
+                <w:webHidden/>
+              </w:rPr>
+              <w:fldChar w:fldCharType="separate"/>
+            </w:r>
+            <w:r>
+              <w:rPr>
+                <w:noProof/>
+                <w:webHidden/>
+              </w:rPr>
+              <w:t>14</w:t>
+            </w:r>
+            <w:r>
+              <w:rPr>
+                <w:noProof/>
+                <w:webHidden/>
+              </w:rPr>
+              <w:fldChar w:fldCharType="end"/>
+            </w:r>
+          </w:hyperlink>
+        </w:p>
+        <w:p>
+          <w:pPr>
             <w:ind w:firstLine="142"/>
           </w:pPr>
           <w:r>
@@ -1263,6 +1351,7 @@
           <w:sz w:val="28"/>
           <w:szCs w:val="28"/>
         </w:rPr>
+        <w:lastRenderedPageBreak/>
         <w:t>ПЕРЕЧЕНЬ СОКРАЩЕНИЙ И ОБОЗНАЧЕНИЙ</w:t>
       </w:r>
     </w:p>
@@ -1649,6 +1738,7 @@
           <w:sz w:val="28"/>
           <w:szCs w:val="28"/>
         </w:rPr>
+        <w:lastRenderedPageBreak/>
         <w:t>ВВЕДЕНИЕ</w:t>
       </w:r>
     </w:p>
@@ -1719,11 +1809,12 @@
       <w:pPr>
         <w:pStyle w:val="Heading1"/>
       </w:pPr>
-      <w:bookmarkStart w:id="1" w:name="_Toc132452235"/>
+      <w:bookmarkStart w:id="1" w:name="_Toc132532776"/>
       <w:r>
         <w:rPr>
           <w:rFonts w:eastAsia="Times New Roman"/>
         </w:rPr>
+        <w:lastRenderedPageBreak/>
         <w:t>Особенности мультиязыкового анализа</w:t>
       </w:r>
       <w:bookmarkEnd w:id="1"/>
@@ -1946,12 +2037,13 @@
       <w:pPr>
         <w:pStyle w:val="Heading2"/>
       </w:pPr>
-      <w:bookmarkStart w:id="2" w:name="_Toc132452236"/>
+      <w:bookmarkStart w:id="2" w:name="_Toc132532777"/>
       <w:r>
         <w:rPr>
           <w:rFonts w:eastAsia="Times New Roman"/>
           <w:szCs w:val="28"/>
         </w:rPr>
+        <w:lastRenderedPageBreak/>
         <w:t>Сценарии использования мультиязыковых анализаторов</w:t>
       </w:r>
       <w:bookmarkEnd w:id="2"/>
@@ -2059,7 +2151,7 @@
       <w:pPr>
         <w:pStyle w:val="Heading2"/>
       </w:pPr>
-      <w:bookmarkStart w:id="3" w:name="_Toc132452237"/>
+      <w:bookmarkStart w:id="3" w:name="_Toc132532778"/>
       <w:r>
         <w:rPr>
           <w:rFonts w:eastAsia="Times New Roman"/>
@@ -2229,6 +2321,7 @@
         <w:rPr>
           <w:lang w:eastAsia="en-US"/>
         </w:rPr>
+        <w:lastRenderedPageBreak/>
         <w:t>По быстродействию анализаторы можно нестрого разделить на следующие категории:</w:t>
       </w:r>
     </w:p>
@@ -2353,7 +2446,7 @@
       <w:pPr>
         <w:pStyle w:val="Heading2"/>
       </w:pPr>
-      <w:bookmarkStart w:id="4" w:name="_Toc132452238"/>
+      <w:bookmarkStart w:id="4" w:name="_Toc132532779"/>
       <w:r>
         <w:rPr>
           <w:rFonts w:eastAsia="Times New Roman"/>
@@ -2499,7 +2592,14 @@
         <w:rPr>
           <w:lang w:eastAsia="en-US"/>
         </w:rPr>
-        <w:t xml:space="preserve">при исполнении кода </w:t>
+        <w:t xml:space="preserve">при </w:t>
+      </w:r>
+      <w:r>
+        <w:rPr>
+          <w:lang w:eastAsia="en-US"/>
+        </w:rPr>
+        <w:lastRenderedPageBreak/>
+        <w:t xml:space="preserve">исполнении кода </w:t>
       </w:r>
       <w:r>
         <w:rPr>
@@ -3074,7 +3174,14 @@
         <w:rPr>
           <w:lang w:eastAsia="en-US"/>
         </w:rPr>
-        <w:t>Для анализа используется подход анализа островных грамматик, позволяющий, по словам авторов, упрощенное расширение поддерживаемых языков.</w:t>
+        <w:t xml:space="preserve">Для анализа используется подход анализа островных грамматик, позволяющий, по словам авторов, упрощенное </w:t>
+      </w:r>
+      <w:r>
+        <w:rPr>
+          <w:lang w:eastAsia="en-US"/>
+        </w:rPr>
+        <w:lastRenderedPageBreak/>
+        <w:t>расширение поддерживаемых языков.</w:t>
       </w:r>
       <w:r>
         <w:rPr>
@@ -3173,22 +3280,36 @@
       <w:pPr>
         <w:pStyle w:val="Heading2"/>
       </w:pPr>
-      <w:bookmarkStart w:id="5" w:name="_Toc132452239"/>
-      <w:proofErr w:type="gramStart"/>
+      <w:bookmarkStart w:id="5" w:name="_Toc132532780"/>
       <w:r>
         <w:rPr>
           <w:rFonts w:eastAsia="Times New Roman"/>
           <w:szCs w:val="28"/>
         </w:rPr>
-        <w:t>Показатели  эффективности</w:t>
-      </w:r>
-      <w:proofErr w:type="gramEnd"/>
+        <w:t>Показатели эффективности</w:t>
+      </w:r>
       <w:r>
         <w:rPr>
           <w:rFonts w:eastAsia="Times New Roman"/>
           <w:szCs w:val="28"/>
         </w:rPr>
-        <w:t xml:space="preserve">  существующих  средств  мультиязыкового</w:t>
+        <w:t xml:space="preserve"> </w:t>
+      </w:r>
+      <w:proofErr w:type="gramStart"/>
+      <w:r>
+        <w:rPr>
+          <w:rFonts w:eastAsia="Times New Roman"/>
+          <w:szCs w:val="28"/>
+        </w:rPr>
+        <w:t>существующих  средств</w:t>
+      </w:r>
+      <w:proofErr w:type="gramEnd"/>
+      <w:r>
+        <w:rPr>
+          <w:rFonts w:eastAsia="Times New Roman"/>
+          <w:szCs w:val="28"/>
+        </w:rPr>
+        <w:t xml:space="preserve">  мультиязыкового</w:t>
       </w:r>
       <w:r>
         <w:rPr>
@@ -3296,7 +3417,7 @@
       <w:pPr>
         <w:pStyle w:val="Heading1"/>
       </w:pPr>
-      <w:bookmarkStart w:id="6" w:name="_Toc132452240"/>
+      <w:bookmarkStart w:id="6" w:name="_Toc132532781"/>
       <w:r>
         <w:rPr>
           <w:rFonts w:eastAsia="Times New Roman"/>
@@ -3315,14 +3436,21 @@
         <w:rPr>
           <w:lang w:eastAsia="en-US"/>
         </w:rPr>
-        <w:t>Исходя из вышесказанных ограничений и сложностей связанных с мультиязыковым анализом было принято решение разработать минималистичное средство, способное анализировать различные ЯП в реальном времени с возможностью его интеграции в другие программные решения.</w:t>
+        <w:t xml:space="preserve">Исходя из вышесказанных ограничений и сложностей связанных с мультиязыковым анализом было принято решение разработать минималистичное </w:t>
+      </w:r>
+      <w:r>
+        <w:rPr>
+          <w:lang w:eastAsia="en-US"/>
+        </w:rPr>
+        <w:lastRenderedPageBreak/>
+        <w:t>средство, способное анализировать различные ЯП в реальном времени с возможностью его интеграции в другие программные решения.</w:t>
       </w:r>
     </w:p>
     <w:p>
       <w:pPr>
         <w:pStyle w:val="Heading2"/>
       </w:pPr>
-      <w:bookmarkStart w:id="7" w:name="_Toc132452241"/>
+      <w:bookmarkStart w:id="7" w:name="_Toc132532782"/>
       <w:r>
         <w:t>Множество целевых языков</w:t>
       </w:r>
@@ -3889,12 +4017,13 @@
       <w:pPr>
         <w:pStyle w:val="Heading2"/>
       </w:pPr>
-      <w:bookmarkStart w:id="8" w:name="_Toc132452242"/>
+      <w:bookmarkStart w:id="8" w:name="_Toc132532783"/>
       <w:r>
         <w:rPr>
           <w:rFonts w:eastAsia="Times New Roman"/>
           <w:szCs w:val="28"/>
         </w:rPr>
+        <w:lastRenderedPageBreak/>
         <w:t>Критерии для выполнения анализа мультиязыковых программ</w:t>
       </w:r>
       <w:bookmarkEnd w:id="8"/>
@@ -4183,7 +4312,7 @@
       <w:pPr>
         <w:pStyle w:val="Heading2"/>
       </w:pPr>
-      <w:bookmarkStart w:id="9" w:name="_Toc132452243"/>
+      <w:bookmarkStart w:id="9" w:name="_Toc132532784"/>
       <w:r>
         <w:rPr>
           <w:rFonts w:eastAsia="Times New Roman"/>
@@ -4315,6 +4444,7 @@
         <w:rPr>
           <w:lang w:eastAsia="en-US"/>
         </w:rPr>
+        <w:lastRenderedPageBreak/>
         <w:t xml:space="preserve">Категория </w:t>
       </w:r>
       <w:r>
@@ -4788,13 +4918,14 @@
       <w:pPr>
         <w:pStyle w:val="Heading2"/>
       </w:pPr>
-      <w:bookmarkStart w:id="10" w:name="_Toc132452244"/>
+      <w:bookmarkStart w:id="10" w:name="_Toc132532785"/>
       <w:r>
         <w:rPr>
           <w:rFonts w:eastAsia="Times New Roman"/>
           <w:szCs w:val="28"/>
         </w:rPr>
-        <w:t>Тестирование прототипа и анализ результатов</w:t>
+        <w:lastRenderedPageBreak/>
+        <w:t>Тестирование прототипа</w:t>
       </w:r>
       <w:bookmarkEnd w:id="10"/>
     </w:p>
@@ -5216,7 +5347,6 @@
         <w:rPr>
           <w:lang w:eastAsia="en-US"/>
         </w:rPr>
-        <w:lastRenderedPageBreak/>
         <w:t xml:space="preserve">Текущая версия анализатора не учитывала кратность отношения </w:t>
       </w:r>
       <w:r>
@@ -5350,6 +5480,7 @@
         <w:rPr>
           <w:lang w:eastAsia="en-US"/>
         </w:rPr>
+        <w:lastRenderedPageBreak/>
         <w:t xml:space="preserve">Таким образом, можно заключить что избранный метод анализа и </w:t>
       </w:r>
       <w:r>
@@ -5405,6 +5536,139 @@
           <w:lang w:eastAsia="en-US"/>
         </w:rPr>
         <w:t>).</w:t>
+      </w:r>
+    </w:p>
+    <w:p>
+      <w:pPr>
+        <w:pStyle w:val="Heading2"/>
+      </w:pPr>
+      <w:bookmarkStart w:id="11" w:name="_Toc132532786"/>
+      <w:r>
+        <w:t>А</w:t>
+      </w:r>
+      <w:r>
+        <w:t>нализ результатов</w:t>
+      </w:r>
+      <w:bookmarkEnd w:id="11"/>
+    </w:p>
+    <w:p>
+      <w:pPr>
+        <w:rPr>
+          <w:lang w:eastAsia="en-US"/>
+        </w:rPr>
+      </w:pPr>
+      <w:r>
+        <w:rPr>
+          <w:lang w:eastAsia="en-US"/>
+        </w:rPr>
+        <w:t>В ходе анализа использованной структуры семантического узла, было выявлено что её можно обобщить на любую исходную семантику, при этом не изменяя принцип анализа.</w:t>
+      </w:r>
+    </w:p>
+    <w:p>
+      <w:pPr>
+        <w:rPr>
+          <w:lang w:eastAsia="en-US"/>
+        </w:rPr>
+      </w:pPr>
+      <w:r>
+        <w:rPr>
+          <w:lang w:eastAsia="en-US"/>
+        </w:rPr>
+        <w:t>Обобщение будет заключаться в представлении семантики связывания узлов не по двум исходным категориям (</w:t>
+      </w:r>
+      <w:r>
+        <w:rPr>
+          <w:lang w:val="en-US" w:eastAsia="en-US"/>
+        </w:rPr>
+        <w:t>Want</w:t>
+      </w:r>
+      <w:r>
+        <w:rPr>
+          <w:lang w:eastAsia="en-US"/>
+        </w:rPr>
+        <w:t>-</w:t>
+      </w:r>
+      <w:r>
+        <w:rPr>
+          <w:lang w:val="en-US" w:eastAsia="en-US"/>
+        </w:rPr>
+        <w:t>Give</w:t>
+      </w:r>
+      <w:r>
+        <w:rPr>
+          <w:lang w:eastAsia="en-US"/>
+        </w:rPr>
+        <w:t>)</w:t>
+      </w:r>
+      <w:r>
+        <w:rPr>
+          <w:lang w:eastAsia="en-US"/>
+        </w:rPr>
+        <w:t>, а по их множеству. Возможность связывания категорий будет определяться заранее, по сформированной онтологии. Таким образом, структура семантического узла будет иметь любую семантику, что позволит увеличить количество извлекаемой информации и даст возможность получить более полную модель исходного кода. Структура обобщенного семантического узла представлена на рисунке 1.</w:t>
+      </w:r>
+    </w:p>
+    <w:p>
+      <w:pPr>
+        <w:ind w:firstLine="0"/>
+        <w:jc w:val="center"/>
+        <w:rPr>
+          <w:lang w:eastAsia="en-US"/>
+        </w:rPr>
+      </w:pPr>
+      <w:r>
+        <w:rPr>
+          <w:lang w:eastAsia="en-US"/>
+        </w:rPr>
+        <w:drawing>
+          <wp:inline distT="0" distB="0" distL="0" distR="0" wp14:anchorId="4732062C" wp14:editId="43164618">
+            <wp:extent cx="3419475" cy="3309748"/>
+            <wp:effectExtent l="0" t="0" r="0" b="5080"/>
+            <wp:docPr id="1183489350" name="Picture 1" descr="Diagram&#10;&#10;Description automatically generated"/>
+            <wp:cNvGraphicFramePr>
+              <a:graphicFrameLocks xmlns:a="http://schemas.openxmlformats.org/drawingml/2006/main" noChangeAspect="1"/>
+            </wp:cNvGraphicFramePr>
+            <a:graphic xmlns:a="http://schemas.openxmlformats.org/drawingml/2006/main">
+              <a:graphicData uri="http://schemas.openxmlformats.org/drawingml/2006/picture">
+                <pic:pic xmlns:pic="http://schemas.openxmlformats.org/drawingml/2006/picture">
+                  <pic:nvPicPr>
+                    <pic:cNvPr id="1183489350" name="Picture 1" descr="Diagram&#10;&#10;Description automatically generated"/>
+                    <pic:cNvPicPr/>
+                  </pic:nvPicPr>
+                  <pic:blipFill>
+                    <a:blip r:embed="rId8"/>
+                    <a:stretch>
+                      <a:fillRect/>
+                    </a:stretch>
+                  </pic:blipFill>
+                  <pic:spPr>
+                    <a:xfrm>
+                      <a:off x="0" y="0"/>
+                      <a:ext cx="3428087" cy="3318083"/>
+                    </a:xfrm>
+                    <a:prstGeom prst="rect">
+                      <a:avLst/>
+                    </a:prstGeom>
+                  </pic:spPr>
+                </pic:pic>
+              </a:graphicData>
+            </a:graphic>
+          </wp:inline>
+        </w:drawing>
+      </w:r>
+    </w:p>
+    <w:p>
+      <w:pPr>
+        <w:ind w:firstLine="0"/>
+        <w:jc w:val="center"/>
+        <w:rPr>
+          <w:lang w:eastAsia="en-US"/>
+        </w:rPr>
+      </w:pPr>
+      <w:r>
+        <w:rPr>
+          <w:lang w:eastAsia="en-US"/>
+        </w:rPr>
+        <w:t>Рисунок 1 – Диаграмма обобщенного семантического узла</w:t>
       </w:r>
     </w:p>
     <w:p>
@@ -5528,6 +5792,7 @@
           <w:szCs w:val="28"/>
           <w:lang w:eastAsia="en-US"/>
         </w:rPr>
+        <w:lastRenderedPageBreak/>
         <w:t>СПИСОК</w:t>
       </w:r>
       <w:r>
@@ -6344,6 +6609,7 @@
           <w:szCs w:val="28"/>
           <w:lang w:eastAsia="en-US"/>
         </w:rPr>
+        <w:lastRenderedPageBreak/>
         <w:t>ПРИЛОЖЕНИЕ А</w:t>
       </w:r>
     </w:p>
@@ -7846,6 +8112,7 @@
           <w:rFonts w:ascii="Consolas" w:hAnsi="Consolas"/>
           <w:lang w:val="en-US"/>
         </w:rPr>
+        <w:lastRenderedPageBreak/>
         <w:t xml:space="preserve">    </w:t>
       </w:r>
       <w:proofErr w:type="spellStart"/>
@@ -9705,6 +9972,7 @@
           <w:szCs w:val="28"/>
           <w:lang w:eastAsia="en-US"/>
         </w:rPr>
+        <w:lastRenderedPageBreak/>
         <w:t>ПРИЛОЖЕНИЕ</w:t>
       </w:r>
       <w:r>
@@ -11240,6 +11508,7 @@
           <w:rFonts w:ascii="Consolas" w:hAnsi="Consolas"/>
           <w:lang w:val="en-US"/>
         </w:rPr>
+        <w:lastRenderedPageBreak/>
         <w:tab/>
         <w:t>with tag = input</w:t>
       </w:r>
@@ -12752,6 +13021,7 @@
           <w:rFonts w:ascii="Consolas" w:hAnsi="Consolas"/>
           <w:lang w:val="en-US"/>
         </w:rPr>
+        <w:lastRenderedPageBreak/>
         <w:tab/>
         <w:t>with tag = div</w:t>
       </w:r>
@@ -14120,6 +14390,7 @@
           <w:rFonts w:ascii="Consolas" w:hAnsi="Consolas"/>
           <w:lang w:val="en-US"/>
         </w:rPr>
+        <w:lastRenderedPageBreak/>
         <w:t xml:space="preserve">Give html-element at </w:t>
       </w:r>
       <w:proofErr w:type="gramStart"/>
@@ -15451,6 +15722,7 @@
           <w:rFonts w:ascii="Consolas" w:hAnsi="Consolas"/>
           <w:lang w:val="en-US"/>
         </w:rPr>
+        <w:lastRenderedPageBreak/>
         <w:t xml:space="preserve">Give html-element at </w:t>
       </w:r>
       <w:proofErr w:type="gramStart"/>
@@ -16754,6 +17026,7 @@
           <w:rFonts w:ascii="Consolas" w:hAnsi="Consolas"/>
           <w:lang w:val="en-US"/>
         </w:rPr>
+        <w:lastRenderedPageBreak/>
         <w:t xml:space="preserve">Give html-element at </w:t>
       </w:r>
       <w:proofErr w:type="gramStart"/>
@@ -18110,6 +18383,7 @@
           <w:rFonts w:ascii="Consolas" w:hAnsi="Consolas"/>
           <w:lang w:val="en-US"/>
         </w:rPr>
+        <w:lastRenderedPageBreak/>
         <w:t xml:space="preserve">Give html-element at </w:t>
       </w:r>
       <w:proofErr w:type="gramStart"/>
@@ -19011,8 +19285,8 @@
       </w:pPr>
     </w:p>
     <w:sectPr>
-      <w:footerReference w:type="even" r:id="rId8"/>
-      <w:footerReference w:type="default" r:id="rId9"/>
+      <w:footerReference w:type="even" r:id="rId9"/>
+      <w:footerReference w:type="default" r:id="rId10"/>
       <w:pgSz w:w="11906" w:h="16838"/>
       <w:pgMar w:top="1134" w:right="862" w:bottom="1134" w:left="1134" w:header="709" w:footer="709" w:gutter="0"/>
       <w:cols w:space="708"/>
@@ -21061,6 +21335,7 @@
   <w:style w:type="character" w:default="1" w:styleId="DefaultParagraphFont">
     <w:name w:val="Default Paragraph Font"/>
     <w:uiPriority w:val="1"/>
+    <w:semiHidden/>
     <w:unhideWhenUsed/>
   </w:style>
   <w:style w:type="table" w:default="1" w:styleId="TableNormal">

</xml_diff>